<commit_message>
Update Visualizzazione Coda Use Case.docx
</commit_message>
<xml_diff>
--- a/Documenti/RAD/Use Case/Visualizzazione Coda Use Case.docx
+++ b/Documenti/RAD/Use Case/Visualizzazione Coda Use Case.docx
@@ -1,6 +1,6 @@
 
 <file path=word/document.xml><?xml version="1.0" encoding="utf-8"?>
-<w:document xmlns:wpc="http://schemas.microsoft.com/office/word/2010/wordprocessingCanvas" xmlns:cx="http://schemas.microsoft.com/office/drawing/2014/chartex" xmlns:cx1="http://schemas.microsoft.com/office/drawing/2015/9/8/chartex" xmlns:cx2="http://schemas.microsoft.com/office/drawing/2015/10/21/chartex" xmlns:cx3="http://schemas.microsoft.com/office/drawing/2016/5/9/chartex" xmlns:cx4="http://schemas.microsoft.com/office/drawing/2016/5/10/chartex" xmlns:cx5="http://schemas.microsoft.com/office/drawing/2016/5/11/chartex" xmlns:cx6="http://schemas.microsoft.com/office/drawing/2016/5/12/chartex" xmlns:cx7="http://schemas.microsoft.com/office/drawing/2016/5/13/chartex" xmlns:cx8="http://schemas.microsoft.com/office/drawing/2016/5/14/chartex" xmlns:mc="http://schemas.openxmlformats.org/markup-compatibility/2006" xmlns:aink="http://schemas.microsoft.com/office/drawing/2016/ink" xmlns:am3d="http://schemas.microsoft.com/office/drawing/2017/model3d" xmlns:o="urn:schemas-microsoft-com:office:office" xmlns:r="http://schemas.openxmlformats.org/officeDocument/2006/relationships" xmlns:m="http://schemas.openxmlformats.org/officeDocument/2006/math" xmlns:v="urn:schemas-microsoft-com:vml" xmlns:wp14="http://schemas.microsoft.com/office/word/2010/wordprocessingDrawing" xmlns:wp="http://schemas.openxmlformats.org/drawingml/2006/wordprocessingDrawing" xmlns:w10="urn:schemas-microsoft-com:office:word" xmlns:w="http://schemas.openxmlformats.org/wordprocessingml/2006/main" xmlns:w14="http://schemas.microsoft.com/office/word/2010/wordml" xmlns:w15="http://schemas.microsoft.com/office/word/2012/wordml" xmlns:w16cid="http://schemas.microsoft.com/office/word/2016/wordml/cid" xmlns:w16se="http://schemas.microsoft.com/office/word/2015/wordml/symex" xmlns:wpg="http://schemas.microsoft.com/office/word/2010/wordprocessingGroup" xmlns:wpi="http://schemas.microsoft.com/office/word/2010/wordprocessingInk" xmlns:wne="http://schemas.microsoft.com/office/word/2006/wordml" xmlns:wps="http://schemas.microsoft.com/office/word/2010/wordprocessingShape" mc:Ignorable="w14 w15 w16se w16cid wp14">
+<w:document xmlns:wpc="http://schemas.microsoft.com/office/word/2010/wordprocessingCanvas" xmlns:cx="http://schemas.microsoft.com/office/drawing/2014/chartex" xmlns:cx1="http://schemas.microsoft.com/office/drawing/2015/9/8/chartex" xmlns:cx2="http://schemas.microsoft.com/office/drawing/2015/10/21/chartex" xmlns:cx3="http://schemas.microsoft.com/office/drawing/2016/5/9/chartex" xmlns:cx4="http://schemas.microsoft.com/office/drawing/2016/5/10/chartex" xmlns:cx5="http://schemas.microsoft.com/office/drawing/2016/5/11/chartex" xmlns:cx6="http://schemas.microsoft.com/office/drawing/2016/5/12/chartex" xmlns:cx7="http://schemas.microsoft.com/office/drawing/2016/5/13/chartex" xmlns:cx8="http://schemas.microsoft.com/office/drawing/2016/5/14/chartex" xmlns:mc="http://schemas.openxmlformats.org/markup-compatibility/2006" xmlns:aink="http://schemas.microsoft.com/office/drawing/2016/ink" xmlns:am3d="http://schemas.microsoft.com/office/drawing/2017/model3d" xmlns:o="urn:schemas-microsoft-com:office:office" xmlns:r="http://schemas.openxmlformats.org/officeDocument/2006/relationships" xmlns:m="http://schemas.openxmlformats.org/officeDocument/2006/math" xmlns:v="urn:schemas-microsoft-com:vml" xmlns:wp14="http://schemas.microsoft.com/office/word/2010/wordprocessingDrawing" xmlns:wp="http://schemas.openxmlformats.org/drawingml/2006/wordprocessingDrawing" xmlns:w10="urn:schemas-microsoft-com:office:word" xmlns:w="http://schemas.openxmlformats.org/wordprocessingml/2006/main" xmlns:w14="http://schemas.microsoft.com/office/word/2010/wordml" xmlns:w15="http://schemas.microsoft.com/office/word/2012/wordml" xmlns:w16cex="http://schemas.microsoft.com/office/word/2018/wordml/cex" xmlns:w16cid="http://schemas.microsoft.com/office/word/2016/wordml/cid" xmlns:w16="http://schemas.microsoft.com/office/word/2018/wordml" xmlns:w16se="http://schemas.microsoft.com/office/word/2015/wordml/symex" xmlns:wpg="http://schemas.microsoft.com/office/word/2010/wordprocessingGroup" xmlns:wpi="http://schemas.microsoft.com/office/word/2010/wordprocessingInk" xmlns:wne="http://schemas.microsoft.com/office/word/2006/wordml" xmlns:wps="http://schemas.microsoft.com/office/word/2010/wordprocessingShape" mc:Ignorable="w14 w15 w16se w16cid w16 w16cex wp14">
   <w:body>
     <w:p>
       <w:pPr>
@@ -168,7 +168,15 @@
                 <w:i/>
                 <w:iCs/>
               </w:rPr>
-              <w:t>19/11/20</w:t>
+              <w:t>30</w:t>
+            </w:r>
+            <w:r>
+              <w:rPr>
+                <w:bCs/>
+                <w:i/>
+                <w:iCs/>
+              </w:rPr>
+              <w:t>/11/20</w:t>
             </w:r>
           </w:p>
         </w:tc>
@@ -267,7 +275,7 @@
                 <w:i/>
                 <w:iCs/>
               </w:rPr>
-              <w:t>3</w:t>
+              <w:t>4</w:t>
             </w:r>
           </w:p>
         </w:tc>
@@ -886,7 +894,19 @@
               <w:ind w:left="34"/>
             </w:pPr>
             <w:r>
-              <w:t>L’Utente deicide di voler vedere la coda di presenza, quindi clicca sul pulsante visualizza coda di presenza</w:t>
+              <w:t>L’</w:t>
+            </w:r>
+            <w:r>
+              <w:t>u</w:t>
+            </w:r>
+            <w:r>
+              <w:t>tente</w:t>
+            </w:r>
+            <w:r>
+              <w:t xml:space="preserve"> </w:t>
+            </w:r>
+            <w:r>
+              <w:t>deicide di voler vedere la coda di presenza, quindi clicca sul pulsante visualizza coda di presenza</w:t>
             </w:r>
           </w:p>
         </w:tc>
@@ -1018,7 +1038,7 @@
               <w:ind w:left="34"/>
             </w:pPr>
             <w:r>
-              <w:t>Il sistema aggiorna la pagina mostrando la coda di presenza</w:t>
+              <w:t xml:space="preserve">Il sistema aggiorna la pagina mostrando la coda </w:t>
             </w:r>
           </w:p>
         </w:tc>
@@ -1054,7 +1074,7 @@
               <w:t xml:space="preserve">I Scenario/Flusso di eventi Alternativo: </w:t>
             </w:r>
             <w:r>
-              <w:t>Viene conclusa un’operazione durante la visualizzazione della coda</w:t>
+              <w:t>L’utente è Autenticato e ha una prenotazione nel giorno stesso</w:t>
             </w:r>
           </w:p>
         </w:tc>
@@ -1112,15 +1132,10 @@
           </w:tcPr>
           <w:p>
             <w:r>
-              <w:t xml:space="preserve">Il sistema effettua il </w:t>
-            </w:r>
-            <w:proofErr w:type="spellStart"/>
-            <w:r>
-              <w:t>refresh</w:t>
-            </w:r>
-            <w:proofErr w:type="spellEnd"/>
-            <w:r>
-              <w:t xml:space="preserve"> automatico della pagina per visualizzare l’elenco aggiornato</w:t>
+              <w:t xml:space="preserve">Il sistema </w:t>
+            </w:r>
+            <w:r>
+              <w:t>mostra la coda dell’ufficio presso cui l’utente ha la prenotazione</w:t>
             </w:r>
           </w:p>
         </w:tc>
@@ -1141,29 +1156,10 @@
                 <w:b/>
                 <w:bCs/>
               </w:rPr>
-              <w:t xml:space="preserve">II </w:t>
-            </w:r>
-            <w:r>
-              <w:rPr>
-                <w:b/>
-                <w:bCs/>
-              </w:rPr>
-              <w:t xml:space="preserve">Scenario/Flusso di eventi </w:t>
-            </w:r>
-            <w:proofErr w:type="gramStart"/>
-            <w:r>
-              <w:rPr>
-                <w:b/>
-                <w:bCs/>
-              </w:rPr>
-              <w:t xml:space="preserve">Alternativo:  </w:t>
-            </w:r>
-            <w:r>
-              <w:t>Non</w:t>
-            </w:r>
-            <w:proofErr w:type="gramEnd"/>
-            <w:r>
-              <w:t xml:space="preserve"> è presente alcuna prenotazione per quella giornata</w:t>
+              <w:t xml:space="preserve">I Scenario/Flusso di eventi Alternativo: </w:t>
+            </w:r>
+            <w:r>
+              <w:t>Viene conclusa un’operazione durante la visualizzazione della coda</w:t>
             </w:r>
           </w:p>
         </w:tc>
@@ -1189,7 +1185,7 @@
                 <w:b/>
                 <w:bCs/>
               </w:rPr>
-              <w:t>2.2</w:t>
+              <w:t>2.1</w:t>
             </w:r>
           </w:p>
         </w:tc>
@@ -1221,7 +1217,15 @@
           </w:tcPr>
           <w:p>
             <w:r>
-              <w:t>Il sistema mostra una schermata senza tabella ma con una scritta “ASSENZA DI PRENOTAZIONI”</w:t>
+              <w:t xml:space="preserve">Il sistema effettua il </w:t>
+            </w:r>
+            <w:proofErr w:type="spellStart"/>
+            <w:r>
+              <w:t>refresh</w:t>
+            </w:r>
+            <w:proofErr w:type="spellEnd"/>
+            <w:r>
+              <w:t xml:space="preserve"> automatico della pagina per visualizzare l’elenco aggiornato</w:t>
             </w:r>
           </w:p>
         </w:tc>
@@ -1242,14 +1246,14 @@
                 <w:b/>
                 <w:bCs/>
               </w:rPr>
-              <w:t>III</w:t>
-            </w:r>
-            <w:r>
-              <w:rPr>
-                <w:b/>
-                <w:bCs/>
-              </w:rPr>
-              <w:t xml:space="preserve"> Scenario/Flusso di eventi </w:t>
+              <w:t xml:space="preserve">II </w:t>
+            </w:r>
+            <w:r>
+              <w:rPr>
+                <w:b/>
+                <w:bCs/>
+              </w:rPr>
+              <w:t xml:space="preserve">Scenario/Flusso di eventi </w:t>
             </w:r>
             <w:proofErr w:type="gramStart"/>
             <w:r>
@@ -1260,11 +1264,11 @@
               <w:t xml:space="preserve">Alternativo:  </w:t>
             </w:r>
             <w:r>
-              <w:t>Utente</w:t>
+              <w:t>Non</w:t>
             </w:r>
             <w:proofErr w:type="gramEnd"/>
             <w:r>
-              <w:t xml:space="preserve"> non registrato vuole visualizzare la coda</w:t>
+              <w:t xml:space="preserve"> è presente alcuna prenotazione per quella giornata</w:t>
             </w:r>
           </w:p>
         </w:tc>
@@ -1290,7 +1294,7 @@
                 <w:b/>
                 <w:bCs/>
               </w:rPr>
-              <w:t>2.3</w:t>
+              <w:t>2.2</w:t>
             </w:r>
           </w:p>
         </w:tc>
@@ -1311,7 +1315,7 @@
                 <w:b/>
                 <w:bCs/>
               </w:rPr>
-              <w:t xml:space="preserve">Sistema: </w:t>
+              <w:t>Sistema:</w:t>
             </w:r>
           </w:p>
         </w:tc>
@@ -1321,8 +1325,9 @@
             <w:gridSpan w:val="4"/>
           </w:tcPr>
           <w:p>
-            <w:bookmarkStart w:id="0" w:name="_GoBack"/>
-            <w:bookmarkEnd w:id="0"/>
+            <w:r>
+              <w:t>Il sistema mostra una schermata senza tabella ma con una scritta “ASSENZA DI PRENOTAZIONI”</w:t>
+            </w:r>
           </w:p>
         </w:tc>
       </w:tr>
@@ -1339,7 +1344,7 @@
 </file>
 
 <file path=word/endnotes.xml><?xml version="1.0" encoding="utf-8"?>
-<w:endnotes xmlns:wpc="http://schemas.microsoft.com/office/word/2010/wordprocessingCanvas" xmlns:cx="http://schemas.microsoft.com/office/drawing/2014/chartex" xmlns:cx1="http://schemas.microsoft.com/office/drawing/2015/9/8/chartex" xmlns:cx2="http://schemas.microsoft.com/office/drawing/2015/10/21/chartex" xmlns:cx3="http://schemas.microsoft.com/office/drawing/2016/5/9/chartex" xmlns:cx4="http://schemas.microsoft.com/office/drawing/2016/5/10/chartex" xmlns:cx5="http://schemas.microsoft.com/office/drawing/2016/5/11/chartex" xmlns:cx6="http://schemas.microsoft.com/office/drawing/2016/5/12/chartex" xmlns:cx7="http://schemas.microsoft.com/office/drawing/2016/5/13/chartex" xmlns:cx8="http://schemas.microsoft.com/office/drawing/2016/5/14/chartex" xmlns:mc="http://schemas.openxmlformats.org/markup-compatibility/2006" xmlns:aink="http://schemas.microsoft.com/office/drawing/2016/ink" xmlns:am3d="http://schemas.microsoft.com/office/drawing/2017/model3d" xmlns:o="urn:schemas-microsoft-com:office:office" xmlns:r="http://schemas.openxmlformats.org/officeDocument/2006/relationships" xmlns:m="http://schemas.openxmlformats.org/officeDocument/2006/math" xmlns:v="urn:schemas-microsoft-com:vml" xmlns:wp14="http://schemas.microsoft.com/office/word/2010/wordprocessingDrawing" xmlns:wp="http://schemas.openxmlformats.org/drawingml/2006/wordprocessingDrawing" xmlns:w10="urn:schemas-microsoft-com:office:word" xmlns:w="http://schemas.openxmlformats.org/wordprocessingml/2006/main" xmlns:w14="http://schemas.microsoft.com/office/word/2010/wordml" xmlns:w15="http://schemas.microsoft.com/office/word/2012/wordml" xmlns:w16cid="http://schemas.microsoft.com/office/word/2016/wordml/cid" xmlns:w16se="http://schemas.microsoft.com/office/word/2015/wordml/symex" xmlns:wpg="http://schemas.microsoft.com/office/word/2010/wordprocessingGroup" xmlns:wpi="http://schemas.microsoft.com/office/word/2010/wordprocessingInk" xmlns:wne="http://schemas.microsoft.com/office/word/2006/wordml" xmlns:wps="http://schemas.microsoft.com/office/word/2010/wordprocessingShape" mc:Ignorable="w14 w15 w16se w16cid wp14">
+<w:endnotes xmlns:wpc="http://schemas.microsoft.com/office/word/2010/wordprocessingCanvas" xmlns:cx="http://schemas.microsoft.com/office/drawing/2014/chartex" xmlns:cx1="http://schemas.microsoft.com/office/drawing/2015/9/8/chartex" xmlns:cx2="http://schemas.microsoft.com/office/drawing/2015/10/21/chartex" xmlns:cx3="http://schemas.microsoft.com/office/drawing/2016/5/9/chartex" xmlns:cx4="http://schemas.microsoft.com/office/drawing/2016/5/10/chartex" xmlns:cx5="http://schemas.microsoft.com/office/drawing/2016/5/11/chartex" xmlns:cx6="http://schemas.microsoft.com/office/drawing/2016/5/12/chartex" xmlns:cx7="http://schemas.microsoft.com/office/drawing/2016/5/13/chartex" xmlns:cx8="http://schemas.microsoft.com/office/drawing/2016/5/14/chartex" xmlns:mc="http://schemas.openxmlformats.org/markup-compatibility/2006" xmlns:aink="http://schemas.microsoft.com/office/drawing/2016/ink" xmlns:am3d="http://schemas.microsoft.com/office/drawing/2017/model3d" xmlns:o="urn:schemas-microsoft-com:office:office" xmlns:r="http://schemas.openxmlformats.org/officeDocument/2006/relationships" xmlns:m="http://schemas.openxmlformats.org/officeDocument/2006/math" xmlns:v="urn:schemas-microsoft-com:vml" xmlns:wp14="http://schemas.microsoft.com/office/word/2010/wordprocessingDrawing" xmlns:wp="http://schemas.openxmlformats.org/drawingml/2006/wordprocessingDrawing" xmlns:w10="urn:schemas-microsoft-com:office:word" xmlns:w="http://schemas.openxmlformats.org/wordprocessingml/2006/main" xmlns:w14="http://schemas.microsoft.com/office/word/2010/wordml" xmlns:w15="http://schemas.microsoft.com/office/word/2012/wordml" xmlns:w16cex="http://schemas.microsoft.com/office/word/2018/wordml/cex" xmlns:w16cid="http://schemas.microsoft.com/office/word/2016/wordml/cid" xmlns:w16="http://schemas.microsoft.com/office/word/2018/wordml" xmlns:w16se="http://schemas.microsoft.com/office/word/2015/wordml/symex" xmlns:wpg="http://schemas.microsoft.com/office/word/2010/wordprocessingGroup" xmlns:wpi="http://schemas.microsoft.com/office/word/2010/wordprocessingInk" xmlns:wne="http://schemas.microsoft.com/office/word/2006/wordml" xmlns:wps="http://schemas.microsoft.com/office/word/2010/wordprocessingShape" mc:Ignorable="w14 w15 w16se w16cid w16 w16cex wp14">
   <w:endnote w:type="separator" w:id="-1">
     <w:p>
       <w:pPr>
@@ -1364,7 +1369,7 @@
 </file>
 
 <file path=word/footnotes.xml><?xml version="1.0" encoding="utf-8"?>
-<w:footnotes xmlns:wpc="http://schemas.microsoft.com/office/word/2010/wordprocessingCanvas" xmlns:cx="http://schemas.microsoft.com/office/drawing/2014/chartex" xmlns:cx1="http://schemas.microsoft.com/office/drawing/2015/9/8/chartex" xmlns:cx2="http://schemas.microsoft.com/office/drawing/2015/10/21/chartex" xmlns:cx3="http://schemas.microsoft.com/office/drawing/2016/5/9/chartex" xmlns:cx4="http://schemas.microsoft.com/office/drawing/2016/5/10/chartex" xmlns:cx5="http://schemas.microsoft.com/office/drawing/2016/5/11/chartex" xmlns:cx6="http://schemas.microsoft.com/office/drawing/2016/5/12/chartex" xmlns:cx7="http://schemas.microsoft.com/office/drawing/2016/5/13/chartex" xmlns:cx8="http://schemas.microsoft.com/office/drawing/2016/5/14/chartex" xmlns:mc="http://schemas.openxmlformats.org/markup-compatibility/2006" xmlns:aink="http://schemas.microsoft.com/office/drawing/2016/ink" xmlns:am3d="http://schemas.microsoft.com/office/drawing/2017/model3d" xmlns:o="urn:schemas-microsoft-com:office:office" xmlns:r="http://schemas.openxmlformats.org/officeDocument/2006/relationships" xmlns:m="http://schemas.openxmlformats.org/officeDocument/2006/math" xmlns:v="urn:schemas-microsoft-com:vml" xmlns:wp14="http://schemas.microsoft.com/office/word/2010/wordprocessingDrawing" xmlns:wp="http://schemas.openxmlformats.org/drawingml/2006/wordprocessingDrawing" xmlns:w10="urn:schemas-microsoft-com:office:word" xmlns:w="http://schemas.openxmlformats.org/wordprocessingml/2006/main" xmlns:w14="http://schemas.microsoft.com/office/word/2010/wordml" xmlns:w15="http://schemas.microsoft.com/office/word/2012/wordml" xmlns:w16cid="http://schemas.microsoft.com/office/word/2016/wordml/cid" xmlns:w16se="http://schemas.microsoft.com/office/word/2015/wordml/symex" xmlns:wpg="http://schemas.microsoft.com/office/word/2010/wordprocessingGroup" xmlns:wpi="http://schemas.microsoft.com/office/word/2010/wordprocessingInk" xmlns:wne="http://schemas.microsoft.com/office/word/2006/wordml" xmlns:wps="http://schemas.microsoft.com/office/word/2010/wordprocessingShape" mc:Ignorable="w14 w15 w16se w16cid wp14">
+<w:footnotes xmlns:wpc="http://schemas.microsoft.com/office/word/2010/wordprocessingCanvas" xmlns:cx="http://schemas.microsoft.com/office/drawing/2014/chartex" xmlns:cx1="http://schemas.microsoft.com/office/drawing/2015/9/8/chartex" xmlns:cx2="http://schemas.microsoft.com/office/drawing/2015/10/21/chartex" xmlns:cx3="http://schemas.microsoft.com/office/drawing/2016/5/9/chartex" xmlns:cx4="http://schemas.microsoft.com/office/drawing/2016/5/10/chartex" xmlns:cx5="http://schemas.microsoft.com/office/drawing/2016/5/11/chartex" xmlns:cx6="http://schemas.microsoft.com/office/drawing/2016/5/12/chartex" xmlns:cx7="http://schemas.microsoft.com/office/drawing/2016/5/13/chartex" xmlns:cx8="http://schemas.microsoft.com/office/drawing/2016/5/14/chartex" xmlns:mc="http://schemas.openxmlformats.org/markup-compatibility/2006" xmlns:aink="http://schemas.microsoft.com/office/drawing/2016/ink" xmlns:am3d="http://schemas.microsoft.com/office/drawing/2017/model3d" xmlns:o="urn:schemas-microsoft-com:office:office" xmlns:r="http://schemas.openxmlformats.org/officeDocument/2006/relationships" xmlns:m="http://schemas.openxmlformats.org/officeDocument/2006/math" xmlns:v="urn:schemas-microsoft-com:vml" xmlns:wp14="http://schemas.microsoft.com/office/word/2010/wordprocessingDrawing" xmlns:wp="http://schemas.openxmlformats.org/drawingml/2006/wordprocessingDrawing" xmlns:w10="urn:schemas-microsoft-com:office:word" xmlns:w="http://schemas.openxmlformats.org/wordprocessingml/2006/main" xmlns:w14="http://schemas.microsoft.com/office/word/2010/wordml" xmlns:w15="http://schemas.microsoft.com/office/word/2012/wordml" xmlns:w16cex="http://schemas.microsoft.com/office/word/2018/wordml/cex" xmlns:w16cid="http://schemas.microsoft.com/office/word/2016/wordml/cid" xmlns:w16="http://schemas.microsoft.com/office/word/2018/wordml" xmlns:w16se="http://schemas.microsoft.com/office/word/2015/wordml/symex" xmlns:wpg="http://schemas.microsoft.com/office/word/2010/wordprocessingGroup" xmlns:wpi="http://schemas.microsoft.com/office/word/2010/wordprocessingInk" xmlns:wne="http://schemas.microsoft.com/office/word/2006/wordml" xmlns:wps="http://schemas.microsoft.com/office/word/2010/wordprocessingShape" mc:Ignorable="w14 w15 w16se w16cid w16 w16cex wp14">
   <w:footnote w:type="separator" w:id="-1">
     <w:p>
       <w:pPr>
@@ -1389,7 +1394,7 @@
 </file>
 
 <file path=word/styles.xml><?xml version="1.0" encoding="utf-8"?>
-<w:styles xmlns:mc="http://schemas.openxmlformats.org/markup-compatibility/2006" xmlns:r="http://schemas.openxmlformats.org/officeDocument/2006/relationships" xmlns:w="http://schemas.openxmlformats.org/wordprocessingml/2006/main" xmlns:w14="http://schemas.microsoft.com/office/word/2010/wordml" xmlns:w15="http://schemas.microsoft.com/office/word/2012/wordml" xmlns:w16cid="http://schemas.microsoft.com/office/word/2016/wordml/cid" xmlns:w16se="http://schemas.microsoft.com/office/word/2015/wordml/symex" mc:Ignorable="w14 w15 w16se w16cid">
+<w:styles xmlns:mc="http://schemas.openxmlformats.org/markup-compatibility/2006" xmlns:r="http://schemas.openxmlformats.org/officeDocument/2006/relationships" xmlns:w="http://schemas.openxmlformats.org/wordprocessingml/2006/main" xmlns:w14="http://schemas.microsoft.com/office/word/2010/wordml" xmlns:w15="http://schemas.microsoft.com/office/word/2012/wordml" xmlns:w16cex="http://schemas.microsoft.com/office/word/2018/wordml/cex" xmlns:w16cid="http://schemas.microsoft.com/office/word/2016/wordml/cid" xmlns:w16="http://schemas.microsoft.com/office/word/2018/wordml" xmlns:w16se="http://schemas.microsoft.com/office/word/2015/wordml/symex" mc:Ignorable="w14 w15 w16se w16cid w16 w16cex">
   <w:docDefaults>
     <w:rPrDefault>
       <w:rPr>

</xml_diff>